<commit_message>
Rewrite of motorbike and daily scrums
</commit_message>
<xml_diff>
--- a/SCRUM/Sprint 2/Daily SCRUMs/Daily SCRUM template.docx
+++ b/SCRUM/Sprint 2/Daily SCRUMs/Daily SCRUM template.docx
@@ -10,7 +10,7 @@
       </w:pPr>
       <w:r>
         <w:rPr/>
-        <w:t>DATE</w:t>
+        <w:t>18-12-17</w:t>
       </w:r>
     </w:p>
     <w:p>
@@ -35,7 +35,7 @@
         </w:tblBorders>
         <w:tblCellMar>
           <w:top w:w="55" w:type="dxa"/>
-          <w:left w:w="51" w:type="dxa"/>
+          <w:left w:w="48" w:type="dxa"/>
           <w:bottom w:w="55" w:type="dxa"/>
           <w:right w:w="55" w:type="dxa"/>
         </w:tblCellMar>
@@ -57,7 +57,7 @@
             </w:tcBorders>
             <w:shd w:fill="auto" w:val="clear"/>
             <w:tcMar>
-              <w:left w:w="51" w:type="dxa"/>
+              <w:left w:w="48" w:type="dxa"/>
             </w:tcMar>
           </w:tcPr>
           <w:p>
@@ -92,7 +92,7 @@
             </w:tcBorders>
             <w:shd w:fill="auto" w:val="clear"/>
             <w:tcMar>
-              <w:left w:w="51" w:type="dxa"/>
+              <w:left w:w="48" w:type="dxa"/>
             </w:tcMar>
           </w:tcPr>
           <w:p>
@@ -128,7 +128,7 @@
             </w:tcBorders>
             <w:shd w:fill="auto" w:val="clear"/>
             <w:tcMar>
-              <w:left w:w="51" w:type="dxa"/>
+              <w:left w:w="48" w:type="dxa"/>
             </w:tcMar>
           </w:tcPr>
           <w:p>
@@ -168,24 +168,25 @@
             </w:tcBorders>
             <w:shd w:fill="auto" w:val="clear"/>
             <w:tcMar>
-              <w:left w:w="51" w:type="dxa"/>
-            </w:tcMar>
-          </w:tcPr>
-          <w:p>
-            <w:pPr>
-              <w:pStyle w:val="TableContents"/>
-              <w:rPr>
-                <w:rFonts w:ascii="Verdana" w:hAnsi="Verdana"/>
-                <w:sz w:val="20"/>
-                <w:szCs w:val="20"/>
-              </w:rPr>
-            </w:pPr>
-            <w:r>
-              <w:rPr>
-                <w:rFonts w:ascii="Verdana" w:hAnsi="Verdana"/>
-                <w:sz w:val="20"/>
-                <w:szCs w:val="20"/>
-              </w:rPr>
+              <w:left w:w="48" w:type="dxa"/>
+            </w:tcMar>
+          </w:tcPr>
+          <w:p>
+            <w:pPr>
+              <w:pStyle w:val="TableContents"/>
+              <w:rPr>
+                <w:rFonts w:ascii="Verdana" w:hAnsi="Verdana"/>
+                <w:sz w:val="20"/>
+                <w:szCs w:val="20"/>
+              </w:rPr>
+            </w:pPr>
+            <w:r>
+              <w:rPr>
+                <w:rFonts w:ascii="Verdana" w:hAnsi="Verdana"/>
+                <w:sz w:val="20"/>
+                <w:szCs w:val="20"/>
+              </w:rPr>
+              <w:t>Niks.</w:t>
             </w:r>
           </w:p>
         </w:tc>
@@ -203,7 +204,7 @@
             </w:tcBorders>
             <w:shd w:fill="auto" w:val="clear"/>
             <w:tcMar>
-              <w:left w:w="51" w:type="dxa"/>
+              <w:left w:w="48" w:type="dxa"/>
             </w:tcMar>
           </w:tcPr>
           <w:p>
@@ -243,24 +244,25 @@
             </w:tcBorders>
             <w:shd w:fill="auto" w:val="clear"/>
             <w:tcMar>
-              <w:left w:w="51" w:type="dxa"/>
-            </w:tcMar>
-          </w:tcPr>
-          <w:p>
-            <w:pPr>
-              <w:pStyle w:val="TableContents"/>
-              <w:rPr>
-                <w:rFonts w:ascii="Verdana" w:hAnsi="Verdana"/>
-                <w:sz w:val="20"/>
-                <w:szCs w:val="20"/>
-              </w:rPr>
-            </w:pPr>
-            <w:r>
-              <w:rPr>
-                <w:rFonts w:ascii="Verdana" w:hAnsi="Verdana"/>
-                <w:sz w:val="20"/>
-                <w:szCs w:val="20"/>
-              </w:rPr>
+              <w:left w:w="48" w:type="dxa"/>
+            </w:tcMar>
+          </w:tcPr>
+          <w:p>
+            <w:pPr>
+              <w:pStyle w:val="TableContents"/>
+              <w:rPr>
+                <w:rFonts w:ascii="Verdana" w:hAnsi="Verdana"/>
+                <w:sz w:val="20"/>
+                <w:szCs w:val="20"/>
+              </w:rPr>
+            </w:pPr>
+            <w:r>
+              <w:rPr>
+                <w:rFonts w:ascii="Verdana" w:hAnsi="Verdana"/>
+                <w:sz w:val="20"/>
+                <w:szCs w:val="20"/>
+              </w:rPr>
+              <w:t>MotorBike opnieuw schrijven om netter te maken</w:t>
             </w:r>
           </w:p>
         </w:tc>
@@ -278,7 +280,7 @@
             </w:tcBorders>
             <w:shd w:fill="auto" w:val="clear"/>
             <w:tcMar>
-              <w:left w:w="51" w:type="dxa"/>
+              <w:left w:w="48" w:type="dxa"/>
             </w:tcMar>
           </w:tcPr>
           <w:p>
@@ -318,24 +320,25 @@
             </w:tcBorders>
             <w:shd w:fill="auto" w:val="clear"/>
             <w:tcMar>
-              <w:left w:w="51" w:type="dxa"/>
-            </w:tcMar>
-          </w:tcPr>
-          <w:p>
-            <w:pPr>
-              <w:pStyle w:val="TableContents"/>
-              <w:rPr>
-                <w:rFonts w:ascii="Verdana" w:hAnsi="Verdana"/>
-                <w:sz w:val="20"/>
-                <w:szCs w:val="20"/>
-              </w:rPr>
-            </w:pPr>
-            <w:r>
-              <w:rPr>
-                <w:rFonts w:ascii="Verdana" w:hAnsi="Verdana"/>
-                <w:sz w:val="20"/>
-                <w:szCs w:val="20"/>
-              </w:rPr>
+              <w:left w:w="48" w:type="dxa"/>
+            </w:tcMar>
+          </w:tcPr>
+          <w:p>
+            <w:pPr>
+              <w:pStyle w:val="TableContents"/>
+              <w:rPr>
+                <w:rFonts w:ascii="Verdana" w:hAnsi="Verdana"/>
+                <w:sz w:val="20"/>
+                <w:szCs w:val="20"/>
+              </w:rPr>
+            </w:pPr>
+            <w:r>
+              <w:rPr>
+                <w:rFonts w:ascii="Verdana" w:hAnsi="Verdana"/>
+                <w:sz w:val="20"/>
+                <w:szCs w:val="20"/>
+              </w:rPr>
+              <w:t>Nee.</w:t>
             </w:r>
           </w:p>
         </w:tc>
@@ -388,7 +391,7 @@
         </w:tblBorders>
         <w:tblCellMar>
           <w:top w:w="55" w:type="dxa"/>
-          <w:left w:w="51" w:type="dxa"/>
+          <w:left w:w="48" w:type="dxa"/>
           <w:bottom w:w="55" w:type="dxa"/>
           <w:right w:w="55" w:type="dxa"/>
         </w:tblCellMar>
@@ -410,7 +413,7 @@
             </w:tcBorders>
             <w:shd w:fill="auto" w:val="clear"/>
             <w:tcMar>
-              <w:left w:w="51" w:type="dxa"/>
+              <w:left w:w="48" w:type="dxa"/>
             </w:tcMar>
           </w:tcPr>
           <w:p>
@@ -445,7 +448,7 @@
             </w:tcBorders>
             <w:shd w:fill="auto" w:val="clear"/>
             <w:tcMar>
-              <w:left w:w="51" w:type="dxa"/>
+              <w:left w:w="48" w:type="dxa"/>
             </w:tcMar>
           </w:tcPr>
           <w:p>
@@ -481,7 +484,7 @@
             </w:tcBorders>
             <w:shd w:fill="auto" w:val="clear"/>
             <w:tcMar>
-              <w:left w:w="51" w:type="dxa"/>
+              <w:left w:w="48" w:type="dxa"/>
             </w:tcMar>
           </w:tcPr>
           <w:p>
@@ -521,24 +524,25 @@
             </w:tcBorders>
             <w:shd w:fill="auto" w:val="clear"/>
             <w:tcMar>
-              <w:left w:w="51" w:type="dxa"/>
-            </w:tcMar>
-          </w:tcPr>
-          <w:p>
-            <w:pPr>
-              <w:pStyle w:val="TableContents"/>
-              <w:rPr>
-                <w:rFonts w:ascii="Verdana" w:hAnsi="Verdana"/>
-                <w:sz w:val="20"/>
-                <w:szCs w:val="20"/>
-              </w:rPr>
-            </w:pPr>
-            <w:r>
-              <w:rPr>
-                <w:rFonts w:ascii="Verdana" w:hAnsi="Verdana"/>
-                <w:sz w:val="20"/>
-                <w:szCs w:val="20"/>
-              </w:rPr>
+              <w:left w:w="48" w:type="dxa"/>
+            </w:tcMar>
+          </w:tcPr>
+          <w:p>
+            <w:pPr>
+              <w:pStyle w:val="TableContents"/>
+              <w:rPr>
+                <w:rFonts w:ascii="Verdana" w:hAnsi="Verdana"/>
+                <w:sz w:val="20"/>
+                <w:szCs w:val="20"/>
+              </w:rPr>
+            </w:pPr>
+            <w:r>
+              <w:rPr>
+                <w:rFonts w:ascii="Verdana" w:hAnsi="Verdana"/>
+                <w:sz w:val="20"/>
+                <w:szCs w:val="20"/>
+              </w:rPr>
+              <w:t>Niks.</w:t>
             </w:r>
           </w:p>
         </w:tc>
@@ -556,7 +560,7 @@
             </w:tcBorders>
             <w:shd w:fill="auto" w:val="clear"/>
             <w:tcMar>
-              <w:left w:w="51" w:type="dxa"/>
+              <w:left w:w="48" w:type="dxa"/>
             </w:tcMar>
           </w:tcPr>
           <w:p>
@@ -596,24 +600,25 @@
             </w:tcBorders>
             <w:shd w:fill="auto" w:val="clear"/>
             <w:tcMar>
-              <w:left w:w="51" w:type="dxa"/>
-            </w:tcMar>
-          </w:tcPr>
-          <w:p>
-            <w:pPr>
-              <w:pStyle w:val="TableContents"/>
-              <w:rPr>
-                <w:rFonts w:ascii="Verdana" w:hAnsi="Verdana"/>
-                <w:sz w:val="20"/>
-                <w:szCs w:val="20"/>
-              </w:rPr>
-            </w:pPr>
-            <w:r>
-              <w:rPr>
-                <w:rFonts w:ascii="Verdana" w:hAnsi="Verdana"/>
-                <w:sz w:val="20"/>
-                <w:szCs w:val="20"/>
-              </w:rPr>
+              <w:left w:w="48" w:type="dxa"/>
+            </w:tcMar>
+          </w:tcPr>
+          <w:p>
+            <w:pPr>
+              <w:pStyle w:val="TableContents"/>
+              <w:rPr>
+                <w:rFonts w:ascii="Verdana" w:hAnsi="Verdana"/>
+                <w:sz w:val="20"/>
+                <w:szCs w:val="20"/>
+              </w:rPr>
+            </w:pPr>
+            <w:r>
+              <w:rPr>
+                <w:rFonts w:ascii="Verdana" w:hAnsi="Verdana"/>
+                <w:sz w:val="20"/>
+                <w:szCs w:val="20"/>
+              </w:rPr>
+              <w:t>Design van de schepen veranderen en classes afmaken.</w:t>
             </w:r>
           </w:p>
         </w:tc>
@@ -631,7 +636,7 @@
             </w:tcBorders>
             <w:shd w:fill="auto" w:val="clear"/>
             <w:tcMar>
-              <w:left w:w="51" w:type="dxa"/>
+              <w:left w:w="48" w:type="dxa"/>
             </w:tcMar>
           </w:tcPr>
           <w:p>
@@ -671,24 +676,25 @@
             </w:tcBorders>
             <w:shd w:fill="auto" w:val="clear"/>
             <w:tcMar>
-              <w:left w:w="51" w:type="dxa"/>
-            </w:tcMar>
-          </w:tcPr>
-          <w:p>
-            <w:pPr>
-              <w:pStyle w:val="TableContents"/>
-              <w:rPr>
-                <w:rFonts w:ascii="Verdana" w:hAnsi="Verdana"/>
-                <w:sz w:val="20"/>
-                <w:szCs w:val="20"/>
-              </w:rPr>
-            </w:pPr>
-            <w:r>
-              <w:rPr>
-                <w:rFonts w:ascii="Verdana" w:hAnsi="Verdana"/>
-                <w:sz w:val="20"/>
-                <w:szCs w:val="20"/>
-              </w:rPr>
+              <w:left w:w="48" w:type="dxa"/>
+            </w:tcMar>
+          </w:tcPr>
+          <w:p>
+            <w:pPr>
+              <w:pStyle w:val="TableContents"/>
+              <w:rPr>
+                <w:rFonts w:ascii="Verdana" w:hAnsi="Verdana"/>
+                <w:sz w:val="20"/>
+                <w:szCs w:val="20"/>
+              </w:rPr>
+            </w:pPr>
+            <w:r>
+              <w:rPr>
+                <w:rFonts w:ascii="Verdana" w:hAnsi="Verdana"/>
+                <w:sz w:val="20"/>
+                <w:szCs w:val="20"/>
+              </w:rPr>
+              <w:t>Nee.</w:t>
             </w:r>
           </w:p>
         </w:tc>
@@ -741,7 +747,7 @@
         </w:tblBorders>
         <w:tblCellMar>
           <w:top w:w="55" w:type="dxa"/>
-          <w:left w:w="51" w:type="dxa"/>
+          <w:left w:w="48" w:type="dxa"/>
           <w:bottom w:w="55" w:type="dxa"/>
           <w:right w:w="55" w:type="dxa"/>
         </w:tblCellMar>
@@ -763,7 +769,7 @@
             </w:tcBorders>
             <w:shd w:fill="auto" w:val="clear"/>
             <w:tcMar>
-              <w:left w:w="51" w:type="dxa"/>
+              <w:left w:w="48" w:type="dxa"/>
             </w:tcMar>
           </w:tcPr>
           <w:p>
@@ -798,7 +804,7 @@
             </w:tcBorders>
             <w:shd w:fill="auto" w:val="clear"/>
             <w:tcMar>
-              <w:left w:w="51" w:type="dxa"/>
+              <w:left w:w="48" w:type="dxa"/>
             </w:tcMar>
           </w:tcPr>
           <w:p>
@@ -834,7 +840,7 @@
             </w:tcBorders>
             <w:shd w:fill="auto" w:val="clear"/>
             <w:tcMar>
-              <w:left w:w="51" w:type="dxa"/>
+              <w:left w:w="48" w:type="dxa"/>
             </w:tcMar>
           </w:tcPr>
           <w:p>
@@ -874,24 +880,25 @@
             </w:tcBorders>
             <w:shd w:fill="auto" w:val="clear"/>
             <w:tcMar>
-              <w:left w:w="51" w:type="dxa"/>
-            </w:tcMar>
-          </w:tcPr>
-          <w:p>
-            <w:pPr>
-              <w:pStyle w:val="TableContents"/>
-              <w:rPr>
-                <w:rFonts w:ascii="Verdana" w:hAnsi="Verdana"/>
-                <w:sz w:val="20"/>
-                <w:szCs w:val="20"/>
-              </w:rPr>
-            </w:pPr>
-            <w:r>
-              <w:rPr>
-                <w:rFonts w:ascii="Verdana" w:hAnsi="Verdana"/>
-                <w:sz w:val="20"/>
-                <w:szCs w:val="20"/>
-              </w:rPr>
+              <w:left w:w="48" w:type="dxa"/>
+            </w:tcMar>
+          </w:tcPr>
+          <w:p>
+            <w:pPr>
+              <w:pStyle w:val="TableContents"/>
+              <w:rPr>
+                <w:rFonts w:ascii="Verdana" w:hAnsi="Verdana"/>
+                <w:sz w:val="20"/>
+                <w:szCs w:val="20"/>
+              </w:rPr>
+            </w:pPr>
+            <w:r>
+              <w:rPr>
+                <w:rFonts w:ascii="Verdana" w:hAnsi="Verdana"/>
+                <w:sz w:val="20"/>
+                <w:szCs w:val="20"/>
+              </w:rPr>
+              <w:t>Gewerkt aan de obstacles</w:t>
             </w:r>
           </w:p>
         </w:tc>
@@ -909,7 +916,7 @@
             </w:tcBorders>
             <w:shd w:fill="auto" w:val="clear"/>
             <w:tcMar>
-              <w:left w:w="51" w:type="dxa"/>
+              <w:left w:w="48" w:type="dxa"/>
             </w:tcMar>
           </w:tcPr>
           <w:p>
@@ -949,24 +956,25 @@
             </w:tcBorders>
             <w:shd w:fill="auto" w:val="clear"/>
             <w:tcMar>
-              <w:left w:w="51" w:type="dxa"/>
-            </w:tcMar>
-          </w:tcPr>
-          <w:p>
-            <w:pPr>
-              <w:pStyle w:val="TableContents"/>
-              <w:rPr>
-                <w:rFonts w:ascii="Verdana" w:hAnsi="Verdana"/>
-                <w:sz w:val="20"/>
-                <w:szCs w:val="20"/>
-              </w:rPr>
-            </w:pPr>
-            <w:r>
-              <w:rPr>
-                <w:rFonts w:ascii="Verdana" w:hAnsi="Verdana"/>
-                <w:sz w:val="20"/>
-                <w:szCs w:val="20"/>
-              </w:rPr>
+              <w:left w:w="48" w:type="dxa"/>
+            </w:tcMar>
+          </w:tcPr>
+          <w:p>
+            <w:pPr>
+              <w:pStyle w:val="TableContents"/>
+              <w:rPr>
+                <w:rFonts w:ascii="Verdana" w:hAnsi="Verdana"/>
+                <w:sz w:val="20"/>
+                <w:szCs w:val="20"/>
+              </w:rPr>
+            </w:pPr>
+            <w:r>
+              <w:rPr>
+                <w:rFonts w:ascii="Verdana" w:hAnsi="Verdana"/>
+                <w:sz w:val="20"/>
+                <w:szCs w:val="20"/>
+              </w:rPr>
+              <w:t>Al mijn codes in classes zetten</w:t>
             </w:r>
           </w:p>
         </w:tc>
@@ -984,7 +992,7 @@
             </w:tcBorders>
             <w:shd w:fill="auto" w:val="clear"/>
             <w:tcMar>
-              <w:left w:w="51" w:type="dxa"/>
+              <w:left w:w="48" w:type="dxa"/>
             </w:tcMar>
           </w:tcPr>
           <w:p>
@@ -1024,24 +1032,25 @@
             </w:tcBorders>
             <w:shd w:fill="auto" w:val="clear"/>
             <w:tcMar>
-              <w:left w:w="51" w:type="dxa"/>
-            </w:tcMar>
-          </w:tcPr>
-          <w:p>
-            <w:pPr>
-              <w:pStyle w:val="TableContents"/>
-              <w:rPr>
-                <w:rFonts w:ascii="Verdana" w:hAnsi="Verdana"/>
-                <w:sz w:val="20"/>
-                <w:szCs w:val="20"/>
-              </w:rPr>
-            </w:pPr>
-            <w:r>
-              <w:rPr>
-                <w:rFonts w:ascii="Verdana" w:hAnsi="Verdana"/>
-                <w:sz w:val="20"/>
-                <w:szCs w:val="20"/>
-              </w:rPr>
+              <w:left w:w="48" w:type="dxa"/>
+            </w:tcMar>
+          </w:tcPr>
+          <w:p>
+            <w:pPr>
+              <w:pStyle w:val="TableContents"/>
+              <w:rPr>
+                <w:rFonts w:ascii="Verdana" w:hAnsi="Verdana"/>
+                <w:sz w:val="20"/>
+                <w:szCs w:val="20"/>
+              </w:rPr>
+            </w:pPr>
+            <w:r>
+              <w:rPr>
+                <w:rFonts w:ascii="Verdana" w:hAnsi="Verdana"/>
+                <w:sz w:val="20"/>
+                <w:szCs w:val="20"/>
+              </w:rPr>
+              <w:t>Ik ken classes niet dus die zal ik moeten leren</w:t>
             </w:r>
           </w:p>
         </w:tc>
@@ -1094,7 +1103,7 @@
         </w:tblBorders>
         <w:tblCellMar>
           <w:top w:w="55" w:type="dxa"/>
-          <w:left w:w="51" w:type="dxa"/>
+          <w:left w:w="48" w:type="dxa"/>
           <w:bottom w:w="55" w:type="dxa"/>
           <w:right w:w="55" w:type="dxa"/>
         </w:tblCellMar>
@@ -1116,7 +1125,7 @@
             </w:tcBorders>
             <w:shd w:fill="auto" w:val="clear"/>
             <w:tcMar>
-              <w:left w:w="51" w:type="dxa"/>
+              <w:left w:w="48" w:type="dxa"/>
             </w:tcMar>
           </w:tcPr>
           <w:p>
@@ -1151,7 +1160,7 @@
             </w:tcBorders>
             <w:shd w:fill="auto" w:val="clear"/>
             <w:tcMar>
-              <w:left w:w="51" w:type="dxa"/>
+              <w:left w:w="48" w:type="dxa"/>
             </w:tcMar>
           </w:tcPr>
           <w:p>
@@ -1187,7 +1196,7 @@
             </w:tcBorders>
             <w:shd w:fill="auto" w:val="clear"/>
             <w:tcMar>
-              <w:left w:w="51" w:type="dxa"/>
+              <w:left w:w="48" w:type="dxa"/>
             </w:tcMar>
           </w:tcPr>
           <w:p>
@@ -1227,24 +1236,25 @@
             </w:tcBorders>
             <w:shd w:fill="auto" w:val="clear"/>
             <w:tcMar>
-              <w:left w:w="51" w:type="dxa"/>
-            </w:tcMar>
-          </w:tcPr>
-          <w:p>
-            <w:pPr>
-              <w:pStyle w:val="TableContents"/>
-              <w:rPr>
-                <w:rFonts w:ascii="Verdana" w:hAnsi="Verdana"/>
-                <w:sz w:val="20"/>
-                <w:szCs w:val="20"/>
-              </w:rPr>
-            </w:pPr>
-            <w:r>
-              <w:rPr>
-                <w:rFonts w:ascii="Verdana" w:hAnsi="Verdana"/>
-                <w:sz w:val="20"/>
-                <w:szCs w:val="20"/>
-              </w:rPr>
+              <w:left w:w="48" w:type="dxa"/>
+            </w:tcMar>
+          </w:tcPr>
+          <w:p>
+            <w:pPr>
+              <w:pStyle w:val="TableContents"/>
+              <w:rPr>
+                <w:rFonts w:ascii="Verdana" w:hAnsi="Verdana"/>
+                <w:sz w:val="20"/>
+                <w:szCs w:val="20"/>
+              </w:rPr>
+            </w:pPr>
+            <w:r>
+              <w:rPr>
+                <w:rFonts w:ascii="Verdana" w:hAnsi="Verdana"/>
+                <w:sz w:val="20"/>
+                <w:szCs w:val="20"/>
+              </w:rPr>
+              <w:t>Niks.</w:t>
             </w:r>
           </w:p>
         </w:tc>
@@ -1262,7 +1272,7 @@
             </w:tcBorders>
             <w:shd w:fill="auto" w:val="clear"/>
             <w:tcMar>
-              <w:left w:w="51" w:type="dxa"/>
+              <w:left w:w="48" w:type="dxa"/>
             </w:tcMar>
           </w:tcPr>
           <w:p>
@@ -1302,24 +1312,25 @@
             </w:tcBorders>
             <w:shd w:fill="auto" w:val="clear"/>
             <w:tcMar>
-              <w:left w:w="51" w:type="dxa"/>
-            </w:tcMar>
-          </w:tcPr>
-          <w:p>
-            <w:pPr>
-              <w:pStyle w:val="TableContents"/>
-              <w:rPr>
-                <w:rFonts w:ascii="Verdana" w:hAnsi="Verdana"/>
-                <w:sz w:val="20"/>
-                <w:szCs w:val="20"/>
-              </w:rPr>
-            </w:pPr>
-            <w:r>
-              <w:rPr>
-                <w:rFonts w:ascii="Verdana" w:hAnsi="Verdana"/>
-                <w:sz w:val="20"/>
-                <w:szCs w:val="20"/>
-              </w:rPr>
+              <w:left w:w="48" w:type="dxa"/>
+            </w:tcMar>
+          </w:tcPr>
+          <w:p>
+            <w:pPr>
+              <w:pStyle w:val="TableContents"/>
+              <w:rPr>
+                <w:rFonts w:ascii="Verdana" w:hAnsi="Verdana"/>
+                <w:sz w:val="20"/>
+                <w:szCs w:val="20"/>
+              </w:rPr>
+            </w:pPr>
+            <w:r>
+              <w:rPr>
+                <w:rFonts w:ascii="Verdana" w:hAnsi="Verdana"/>
+                <w:sz w:val="20"/>
+                <w:szCs w:val="20"/>
+              </w:rPr>
+              <w:t>Meer obstacles toevoegen aan me game omdat het te makkelijk is.</w:t>
             </w:r>
           </w:p>
         </w:tc>
@@ -1337,7 +1348,7 @@
             </w:tcBorders>
             <w:shd w:fill="auto" w:val="clear"/>
             <w:tcMar>
-              <w:left w:w="51" w:type="dxa"/>
+              <w:left w:w="48" w:type="dxa"/>
             </w:tcMar>
           </w:tcPr>
           <w:p>
@@ -1377,24 +1388,25 @@
             </w:tcBorders>
             <w:shd w:fill="auto" w:val="clear"/>
             <w:tcMar>
-              <w:left w:w="51" w:type="dxa"/>
-            </w:tcMar>
-          </w:tcPr>
-          <w:p>
-            <w:pPr>
-              <w:pStyle w:val="TableContents"/>
-              <w:rPr>
-                <w:rFonts w:ascii="Verdana" w:hAnsi="Verdana"/>
-                <w:sz w:val="20"/>
-                <w:szCs w:val="20"/>
-              </w:rPr>
-            </w:pPr>
-            <w:r>
-              <w:rPr>
-                <w:rFonts w:ascii="Verdana" w:hAnsi="Verdana"/>
-                <w:sz w:val="20"/>
-                <w:szCs w:val="20"/>
-              </w:rPr>
+              <w:left w:w="48" w:type="dxa"/>
+            </w:tcMar>
+          </w:tcPr>
+          <w:p>
+            <w:pPr>
+              <w:pStyle w:val="TableContents"/>
+              <w:rPr>
+                <w:rFonts w:ascii="Verdana" w:hAnsi="Verdana"/>
+                <w:sz w:val="20"/>
+                <w:szCs w:val="20"/>
+              </w:rPr>
+            </w:pPr>
+            <w:r>
+              <w:rPr>
+                <w:rFonts w:ascii="Verdana" w:hAnsi="Verdana"/>
+                <w:sz w:val="20"/>
+                <w:szCs w:val="20"/>
+              </w:rPr>
+              <w:t>Nee.</w:t>
             </w:r>
           </w:p>
         </w:tc>
@@ -1446,6 +1458,7 @@
       <w:rPr>
         <w:rFonts w:ascii="Times New Roman" w:hAnsi="Times New Roman" w:eastAsia="Adobe Blank" w:cs="Ek Mukta"/>
         <w:kern w:val="2"/>
+        <w:sz w:val="20"/>
         <w:szCs w:val="24"/>
         <w:lang w:val="nl-NL" w:eastAsia="zh-CN" w:bidi="hi-IN"/>
       </w:rPr>
@@ -1554,7 +1567,6 @@
   <w:style w:type="paragraph" w:styleId="Title">
     <w:name w:val="Title"/>
     <w:basedOn w:val="Heading"/>
-    <w:next w:val="TextBody"/>
     <w:qFormat/>
     <w:pPr>
       <w:jc w:val="center"/>

</xml_diff>